<commit_message>
Them huong dan chay file cpp va sh trong file word
</commit_message>
<xml_diff>
--- a/GiaithichxungdotGit.docx
+++ b/GiaithichxungdotGit.docx
@@ -57,25 +57,7 @@
     </w:p>
     <w:p>
       <w:r>
-        <w:t>- Nhánh `</w:t>
-      </w:r>
-      <w:r>
-        <w:t xml:space="preserve">nhanh1 </w:t>
-      </w:r>
-      <w:r>
-        <w:t>` và `main` cùng sửa dòng 1</w:t>
-      </w:r>
-      <w:r>
-        <w:t xml:space="preserve">5 </w:t>
-      </w:r>
-      <w:r>
-        <w:t>trong `</w:t>
-      </w:r>
-      <w:r>
-        <w:t>giatri</w:t>
-      </w:r>
-      <w:r>
-        <w:t xml:space="preserve">.txt`:  </w:t>
+        <w:t xml:space="preserve">- Nhánh `nhanh1 ` và `main` cùng sửa dòng 15 trong `giatri.txt`:  </w:t>
       </w:r>
     </w:p>
     <w:p>
@@ -85,30 +67,12 @@
     </w:p>
     <w:p>
       <w:r>
-        <w:t xml:space="preserve">  </w:t>
-      </w:r>
-      <w:r>
-        <w:t>nhanh1</w:t>
-      </w:r>
-      <w:r>
-        <w:t xml:space="preserve">: "Giá trị = 7"  </w:t>
-      </w:r>
-    </w:p>
-    <w:p>
-      <w:r>
-        <w:t xml:space="preserve">  Khi `git merge </w:t>
-      </w:r>
-      <w:r>
-        <w:t>nahnh1</w:t>
-      </w:r>
-      <w:r>
-        <w:t xml:space="preserve">` trên main, Git sẽ báo conflict trong </w:t>
-      </w:r>
-      <w:r>
-        <w:t>giatri</w:t>
-      </w:r>
-      <w:r>
-        <w:t>.txt và chèn chỉ dẫn:</w:t>
+        <w:t xml:space="preserve">  nhanh1: "Giá trị = 7"  </w:t>
+      </w:r>
+    </w:p>
+    <w:p>
+      <w:r>
+        <w:t xml:space="preserve">  Khi `git merge nahnh1` trên main, Git sẽ báo conflict trong giatri.txt và chèn chỉ dẫn:</w:t>
       </w:r>
     </w:p>
     <w:p>
@@ -138,10 +102,7 @@
     </w:p>
     <w:p>
       <w:r>
-        <w:t xml:space="preserve">  &gt;&gt;&gt;&gt;&gt;&gt;&gt; </w:t>
-      </w:r>
-      <w:r>
-        <w:t>nhanh1</w:t>
+        <w:t xml:space="preserve">  &gt;&gt;&gt;&gt;&gt;&gt;&gt; nhanh1</w:t>
       </w:r>
     </w:p>
     <w:p>
@@ -149,6 +110,545 @@
         <w:t xml:space="preserve">  ```</w:t>
       </w:r>
     </w:p>
+    <w:p>
+      <w:pPr>
+        <w:jc w:val="center"/>
+      </w:pPr>
+      <w:r>
+        <w:t xml:space="preserve">Hướng dẫn cách chạy 2 file </w:t>
+      </w:r>
+      <w:r>
+        <w:t>kiemtrachanle.cpp</w:t>
+      </w:r>
+      <w:r>
+        <w:t xml:space="preserve"> và </w:t>
+      </w:r>
+      <w:r>
+        <w:t>kiemtrachanle</w:t>
+      </w:r>
+      <w:r>
+        <w:t>.sh</w:t>
+      </w:r>
+    </w:p>
+    <w:p>
+      <w:pPr>
+        <w:pStyle w:val="ListParagraph"/>
+        <w:ind w:left="360"/>
+        <w:rPr>
+          <w:lang w:val="vi-VN"/>
+        </w:rPr>
+      </w:pPr>
+      <w:r>
+        <w:rPr>
+          <w:lang w:val="vi-VN"/>
+        </w:rPr>
+        <w:t>Chuẩn bị trên Windows</w:t>
+      </w:r>
+    </w:p>
+    <w:p>
+      <w:pPr>
+        <w:pStyle w:val="ListParagraph"/>
+        <w:ind w:left="360"/>
+        <w:rPr>
+          <w:lang w:val="vi-VN"/>
+        </w:rPr>
+      </w:pPr>
+    </w:p>
+    <w:p>
+      <w:pPr>
+        <w:pStyle w:val="ListParagraph"/>
+        <w:ind w:left="360"/>
+        <w:rPr>
+          <w:lang w:val="vi-VN"/>
+        </w:rPr>
+      </w:pPr>
+      <w:r>
+        <w:rPr>
+          <w:lang w:val="vi-VN"/>
+        </w:rPr>
+        <w:t>• Cài Git: tải Git for Windows → cài đặt, sau đó bạn có thể dùng Git Bash hoặc Command Prompt/PowerShell.</w:t>
+      </w:r>
+    </w:p>
+    <w:p>
+      <w:pPr>
+        <w:pStyle w:val="ListParagraph"/>
+        <w:ind w:left="360"/>
+        <w:rPr>
+          <w:lang w:val="vi-VN"/>
+        </w:rPr>
+      </w:pPr>
+      <w:r>
+        <w:rPr>
+          <w:lang w:val="vi-VN"/>
+        </w:rPr>
+        <w:t>• Cài trình biên dịch C++:• Cách đơn giản: cài MinGW-w64 (có g++).</w:t>
+      </w:r>
+    </w:p>
+    <w:p>
+      <w:pPr>
+        <w:pStyle w:val="ListParagraph"/>
+        <w:ind w:left="360"/>
+        <w:rPr>
+          <w:lang w:val="vi-VN"/>
+        </w:rPr>
+      </w:pPr>
+      <w:r>
+        <w:rPr>
+          <w:lang w:val="vi-VN"/>
+        </w:rPr>
+        <w:t>• Hoặc cài Visual Studio với gói “Desktop development with C++”.</w:t>
+      </w:r>
+    </w:p>
+    <w:p>
+      <w:pPr>
+        <w:pStyle w:val="ListParagraph"/>
+        <w:ind w:left="360"/>
+        <w:rPr>
+          <w:lang w:val="vi-VN"/>
+        </w:rPr>
+      </w:pPr>
+    </w:p>
+    <w:p>
+      <w:pPr>
+        <w:pStyle w:val="ListParagraph"/>
+        <w:ind w:left="360"/>
+        <w:rPr>
+          <w:lang w:val="vi-VN"/>
+        </w:rPr>
+      </w:pPr>
+      <w:r>
+        <w:rPr>
+          <w:lang w:val="vi-VN"/>
+        </w:rPr>
+        <w:lastRenderedPageBreak/>
+        <w:t>• Shell script: Windows không chạy trực tiếp .sh bằng CMD/PowerShell. Bạn cần:• Git Bash (có sẵn khi cài Git).</w:t>
+      </w:r>
+    </w:p>
+    <w:p>
+      <w:pPr>
+        <w:pStyle w:val="ListParagraph"/>
+        <w:ind w:left="360"/>
+        <w:rPr>
+          <w:lang w:val="vi-VN"/>
+        </w:rPr>
+      </w:pPr>
+      <w:r>
+        <w:rPr>
+          <w:lang w:val="vi-VN"/>
+        </w:rPr>
+        <w:t>• Hoặc WSL (Windows Subsystem for Linux) để chạy như trên Linux.</w:t>
+      </w:r>
+    </w:p>
+    <w:p>
+      <w:pPr>
+        <w:pStyle w:val="ListParagraph"/>
+        <w:ind w:left="360"/>
+        <w:rPr>
+          <w:lang w:val="vi-VN"/>
+        </w:rPr>
+      </w:pPr>
+      <w:r>
+        <w:rPr>
+          <w:lang w:val="vi-VN"/>
+        </w:rPr>
+        <w:t>---</w:t>
+      </w:r>
+    </w:p>
+    <w:p>
+      <w:pPr>
+        <w:pStyle w:val="ListParagraph"/>
+        <w:ind w:left="360"/>
+        <w:rPr>
+          <w:lang w:val="vi-VN"/>
+        </w:rPr>
+      </w:pPr>
+    </w:p>
+    <w:p>
+      <w:pPr>
+        <w:pStyle w:val="ListParagraph"/>
+        <w:ind w:left="360"/>
+        <w:rPr>
+          <w:lang w:val="vi-VN"/>
+        </w:rPr>
+      </w:pPr>
+      <w:r>
+        <w:rPr>
+          <w:lang w:val="vi-VN"/>
+        </w:rPr>
+        <w:t xml:space="preserve"> Bước 1: Clone repo từ GitHub</w:t>
+      </w:r>
+    </w:p>
+    <w:p>
+      <w:pPr>
+        <w:pStyle w:val="ListParagraph"/>
+        <w:ind w:left="360"/>
+        <w:rPr>
+          <w:lang w:val="vi-VN"/>
+        </w:rPr>
+      </w:pPr>
+      <w:r>
+        <w:rPr>
+          <w:lang w:val="vi-VN"/>
+        </w:rPr>
+        <w:t xml:space="preserve">git clone </w:t>
+      </w:r>
+      <w:r>
+        <w:rPr>
+          <w:lang w:val="vi-VN"/>
+        </w:rPr>
+        <w:t>https://github.com/bangbuistu/ktoss2025t3c1.git</w:t>
+      </w:r>
+    </w:p>
+    <w:p>
+      <w:pPr>
+        <w:pStyle w:val="ListParagraph"/>
+        <w:ind w:left="360"/>
+        <w:rPr>
+          <w:lang w:val="vi-VN"/>
+        </w:rPr>
+      </w:pPr>
+      <w:r>
+        <w:rPr>
+          <w:lang w:val="vi-VN"/>
+        </w:rPr>
+        <w:t xml:space="preserve">cd </w:t>
+      </w:r>
+      <w:r>
+        <w:rPr>
+          <w:lang w:val="vi-VN"/>
+        </w:rPr>
+        <w:t>ktoss2025t3c1</w:t>
+      </w:r>
+    </w:p>
+    <w:p>
+      <w:pPr>
+        <w:pStyle w:val="ListParagraph"/>
+        <w:ind w:left="360"/>
+        <w:rPr>
+          <w:lang w:val="vi-VN"/>
+        </w:rPr>
+      </w:pPr>
+      <w:r>
+        <w:rPr>
+          <w:lang w:val="vi-VN"/>
+        </w:rPr>
+        <w:t>---</w:t>
+      </w:r>
+    </w:p>
+    <w:p>
+      <w:pPr>
+        <w:pStyle w:val="ListParagraph"/>
+        <w:ind w:left="360"/>
+        <w:rPr>
+          <w:lang w:val="vi-VN"/>
+        </w:rPr>
+      </w:pPr>
+    </w:p>
+    <w:p>
+      <w:pPr>
+        <w:pStyle w:val="ListParagraph"/>
+        <w:ind w:left="360"/>
+        <w:rPr>
+          <w:lang w:val="vi-VN"/>
+        </w:rPr>
+      </w:pPr>
+      <w:r>
+        <w:rPr>
+          <w:lang w:val="vi-VN"/>
+        </w:rPr>
+        <w:t>Bước 2: Chạy file C++ trên Windows</w:t>
+      </w:r>
+    </w:p>
+    <w:p>
+      <w:pPr>
+        <w:pStyle w:val="ListParagraph"/>
+        <w:ind w:left="360"/>
+      </w:pPr>
+      <w:r>
+        <w:t>-Di chuyển vào nhánh chứa file của tôi:</w:t>
+      </w:r>
+    </w:p>
+    <w:p>
+      <w:pPr>
+        <w:pStyle w:val="ListParagraph"/>
+        <w:ind w:left="360"/>
+      </w:pPr>
+      <w:r>
+        <w:tab/>
+        <w:t>Git checkout DH52201225_cpp</w:t>
+      </w:r>
+    </w:p>
+    <w:p>
+      <w:pPr>
+        <w:pStyle w:val="ListParagraph"/>
+        <w:ind w:left="360"/>
+      </w:pPr>
+      <w:r>
+        <w:t xml:space="preserve">-Open foler </w:t>
+      </w:r>
+      <w:r>
+        <w:rPr>
+          <w:lang w:val="vi-VN"/>
+        </w:rPr>
+        <w:t xml:space="preserve">cd </w:t>
+      </w:r>
+      <w:r>
+        <w:rPr>
+          <w:lang w:val="vi-VN"/>
+        </w:rPr>
+        <w:t>ktoss2025t3c1</w:t>
+      </w:r>
+      <w:r>
+        <w:t xml:space="preserve"> bằng Visual studio Code</w:t>
+      </w:r>
+    </w:p>
+    <w:p>
+      <w:pPr>
+        <w:pStyle w:val="ListParagraph"/>
+        <w:ind w:left="360"/>
+        <w:rPr>
+          <w:lang w:val="vi-VN"/>
+        </w:rPr>
+      </w:pPr>
+      <w:r>
+        <w:rPr>
+          <w:lang w:val="vi-VN"/>
+        </w:rPr>
+        <w:t>Dùng MinGW (g++):</w:t>
+      </w:r>
+    </w:p>
+    <w:p>
+      <w:pPr>
+        <w:pStyle w:val="ListParagraph"/>
+        <w:ind w:left="360"/>
+        <w:rPr>
+          <w:lang w:val="vi-VN"/>
+        </w:rPr>
+      </w:pPr>
+      <w:r>
+        <w:rPr>
+          <w:lang w:val="vi-VN"/>
+        </w:rPr>
+        <w:t>g++</w:t>
+      </w:r>
+      <w:r>
+        <w:t xml:space="preserve"> kiemtrachanle</w:t>
+      </w:r>
+      <w:r>
+        <w:rPr>
+          <w:lang w:val="vi-VN"/>
+        </w:rPr>
+        <w:t>.cpp -o main.exe</w:t>
+      </w:r>
+    </w:p>
+    <w:p>
+      <w:pPr>
+        <w:pStyle w:val="ListParagraph"/>
+        <w:ind w:left="360"/>
+        <w:rPr>
+          <w:lang w:val="vi-VN"/>
+        </w:rPr>
+      </w:pPr>
+      <w:r>
+        <w:rPr>
+          <w:lang w:val="vi-VN"/>
+        </w:rPr>
+        <w:t>./main.exe</w:t>
+      </w:r>
+    </w:p>
+    <w:p>
+      <w:pPr>
+        <w:pStyle w:val="ListParagraph"/>
+        <w:ind w:left="360"/>
+      </w:pPr>
+    </w:p>
+    <w:p>
+      <w:pPr>
+        <w:pStyle w:val="ListParagraph"/>
+        <w:ind w:left="360"/>
+        <w:rPr>
+          <w:lang w:val="vi-VN"/>
+        </w:rPr>
+      </w:pPr>
+      <w:r>
+        <w:rPr>
+          <w:lang w:val="vi-VN"/>
+        </w:rPr>
+        <w:t>Bước 3: Chạy shell script trên Windows</w:t>
+      </w:r>
+    </w:p>
+    <w:p>
+      <w:pPr>
+        <w:pStyle w:val="ListParagraph"/>
+        <w:ind w:left="360"/>
+        <w:rPr>
+          <w:lang w:val="vi-VN"/>
+        </w:rPr>
+      </w:pPr>
+    </w:p>
+    <w:p>
+      <w:pPr>
+        <w:pStyle w:val="ListParagraph"/>
+        <w:ind w:left="360"/>
+        <w:rPr>
+          <w:lang w:val="vi-VN"/>
+        </w:rPr>
+      </w:pPr>
+      <w:r>
+        <w:rPr>
+          <w:lang w:val="vi-VN"/>
+        </w:rPr>
+        <w:t>Có 2 cách phổ biến:</w:t>
+      </w:r>
+    </w:p>
+    <w:p>
+      <w:pPr>
+        <w:pStyle w:val="ListParagraph"/>
+        <w:ind w:left="360"/>
+        <w:rPr>
+          <w:lang w:val="vi-VN"/>
+        </w:rPr>
+      </w:pPr>
+    </w:p>
+    <w:p>
+      <w:pPr>
+        <w:pStyle w:val="ListParagraph"/>
+        <w:ind w:left="360"/>
+        <w:rPr>
+          <w:lang w:val="vi-VN"/>
+        </w:rPr>
+      </w:pPr>
+      <w:r>
+        <w:rPr>
+          <w:lang w:val="vi-VN"/>
+        </w:rPr>
+        <w:t>1. Dùng Git Bash</w:t>
+      </w:r>
+    </w:p>
+    <w:p>
+      <w:pPr>
+        <w:pStyle w:val="ListParagraph"/>
+        <w:ind w:left="360"/>
+        <w:rPr>
+          <w:lang w:val="vi-VN"/>
+        </w:rPr>
+      </w:pPr>
+    </w:p>
+    <w:p>
+      <w:pPr>
+        <w:pStyle w:val="ListParagraph"/>
+        <w:ind w:left="360"/>
+        <w:rPr>
+          <w:lang w:val="vi-VN"/>
+        </w:rPr>
+      </w:pPr>
+      <w:r>
+        <w:rPr>
+          <w:lang w:val="vi-VN"/>
+        </w:rPr>
+        <w:t xml:space="preserve">chmod +x </w:t>
+      </w:r>
+      <w:r>
+        <w:t>kiemtrachanle</w:t>
+      </w:r>
+      <w:r>
+        <w:rPr>
+          <w:lang w:val="vi-VN"/>
+        </w:rPr>
+        <w:t>.sh   # (tùy chọn, Git Bash thường không cần)</w:t>
+      </w:r>
+    </w:p>
+    <w:p>
+      <w:pPr>
+        <w:pStyle w:val="ListParagraph"/>
+        <w:ind w:left="360"/>
+        <w:rPr>
+          <w:lang w:val="vi-VN"/>
+        </w:rPr>
+      </w:pPr>
+      <w:r>
+        <w:rPr>
+          <w:lang w:val="vi-VN"/>
+        </w:rPr>
+        <w:t>./</w:t>
+      </w:r>
+      <w:r>
+        <w:t>kiemtrachanle</w:t>
+      </w:r>
+      <w:r>
+        <w:rPr>
+          <w:lang w:val="vi-VN"/>
+        </w:rPr>
+        <w:t>.sh</w:t>
+      </w:r>
+    </w:p>
+    <w:p>
+      <w:pPr>
+        <w:pStyle w:val="ListParagraph"/>
+        <w:ind w:left="360"/>
+        <w:rPr>
+          <w:lang w:val="vi-VN"/>
+        </w:rPr>
+      </w:pPr>
+    </w:p>
+    <w:p>
+      <w:pPr>
+        <w:pStyle w:val="ListParagraph"/>
+        <w:ind w:left="360"/>
+        <w:rPr>
+          <w:lang w:val="vi-VN"/>
+        </w:rPr>
+      </w:pPr>
+    </w:p>
+    <w:p>
+      <w:pPr>
+        <w:pStyle w:val="ListParagraph"/>
+        <w:ind w:left="360"/>
+        <w:rPr>
+          <w:lang w:val="vi-VN"/>
+        </w:rPr>
+      </w:pPr>
+      <w:r>
+        <w:rPr>
+          <w:lang w:val="vi-VN"/>
+        </w:rPr>
+        <w:t>2. Dùng WSL (Ubuntu trên Windows)</w:t>
+      </w:r>
+    </w:p>
+    <w:p>
+      <w:pPr>
+        <w:pStyle w:val="ListParagraph"/>
+        <w:ind w:left="360"/>
+        <w:rPr>
+          <w:lang w:val="vi-VN"/>
+        </w:rPr>
+      </w:pPr>
+    </w:p>
+    <w:p>
+      <w:pPr>
+        <w:pStyle w:val="ListParagraph"/>
+        <w:ind w:left="360"/>
+        <w:rPr>
+          <w:lang w:val="vi-VN"/>
+        </w:rPr>
+      </w:pPr>
+      <w:r>
+        <w:rPr>
+          <w:lang w:val="vi-VN"/>
+        </w:rPr>
+        <w:t xml:space="preserve">bash </w:t>
+      </w:r>
+      <w:r>
+        <w:t>kiemtrachanle</w:t>
+      </w:r>
+      <w:r>
+        <w:rPr>
+          <w:lang w:val="vi-VN"/>
+        </w:rPr>
+        <w:t>.sh</w:t>
+      </w:r>
+    </w:p>
+    <w:p/>
     <w:sectPr>
       <w:pgSz w:w="12240" w:h="15840"/>
       <w:pgMar w:top="1440" w:right="1440" w:bottom="1440" w:left="1440" w:header="720" w:footer="720" w:gutter="0"/>
@@ -157,6 +657,126 @@
     </w:sectPr>
   </w:body>
 </w:document>
+</file>
+
+<file path=word/numbering.xml><?xml version="1.0" encoding="utf-8"?>
+<w:numbering xmlns:wpc="http://schemas.microsoft.com/office/word/2010/wordprocessingCanvas" xmlns:cx="http://schemas.microsoft.com/office/drawing/2014/chartex" xmlns:cx1="http://schemas.microsoft.com/office/drawing/2015/9/8/chartex" xmlns:cx2="http://schemas.microsoft.com/office/drawing/2015/10/21/chartex" xmlns:cx3="http://schemas.microsoft.com/office/drawing/2016/5/9/chartex" xmlns:cx4="http://schemas.microsoft.com/office/drawing/2016/5/10/chartex" xmlns:cx5="http://schemas.microsoft.com/office/drawing/2016/5/11/chartex" xmlns:cx6="http://schemas.microsoft.com/office/drawing/2016/5/12/chartex" xmlns:cx7="http://schemas.microsoft.com/office/drawing/2016/5/13/chartex" xmlns:cx8="http://schemas.microsoft.com/office/drawing/2016/5/14/chartex" xmlns:mc="http://schemas.openxmlformats.org/markup-compatibility/2006" xmlns:aink="http://schemas.microsoft.com/office/drawing/2016/ink" xmlns:am3d="http://schemas.microsoft.com/office/drawing/2017/model3d" xmlns:o="urn:schemas-microsoft-com:office:office" xmlns:oel="http://schemas.microsoft.com/office/2019/extlst" xmlns:r="http://schemas.openxmlformats.org/officeDocument/2006/relationships" xmlns:m="http://schemas.openxmlformats.org/officeDocument/2006/math" xmlns:v="urn:schemas-microsoft-com:vml" xmlns:wp14="http://schemas.microsoft.com/office/word/2010/wordprocessingDrawing" xmlns:wp="http://schemas.openxmlformats.org/drawingml/2006/wordprocessingDrawing" xmlns:w10="urn:schemas-microsoft-com:office:word" xmlns:w="http://schemas.openxmlformats.org/wordprocessingml/2006/main" xmlns:w14="http://schemas.microsoft.com/office/word/2010/wordml" xmlns:w15="http://schemas.microsoft.com/office/word/2012/wordml" xmlns:w16cex="http://schemas.microsoft.com/office/word/2018/wordml/cex" xmlns:w16cid="http://schemas.microsoft.com/office/word/2016/wordml/cid" xmlns:w16="http://schemas.microsoft.com/office/word/2018/wordml" xmlns:w16du="http://schemas.microsoft.com/office/word/2023/wordml/word16du" xmlns:w16sdtdh="http://schemas.microsoft.com/office/word/2020/wordml/sdtdatahash" xmlns:w16se="http://schemas.microsoft.com/office/word/2015/wordml/symex" xmlns:wpg="http://schemas.microsoft.com/office/word/2010/wordprocessingGroup" xmlns:wpi="http://schemas.microsoft.com/office/word/2010/wordprocessingInk" xmlns:wne="http://schemas.microsoft.com/office/word/2006/wordml" xmlns:wps="http://schemas.microsoft.com/office/word/2010/wordprocessingShape" mc:Ignorable="w14 w15 w16se w16cid w16 w16cex w16sdtdh wp14">
+  <w:abstractNum w:abstractNumId="0" w15:restartNumberingAfterBreak="0">
+    <w:nsid w:val="77E30F25"/>
+    <w:multiLevelType w:val="hybridMultilevel"/>
+    <w:tmpl w:val="D5DA8DEC"/>
+    <w:lvl w:ilvl="0" w:tplc="CC1E5524">
+      <w:numFmt w:val="bullet"/>
+      <w:lvlText w:val="-"/>
+      <w:lvlJc w:val="left"/>
+      <w:pPr>
+        <w:ind w:left="720" w:hanging="360"/>
+      </w:pPr>
+      <w:rPr>
+        <w:rFonts w:ascii="Times New Roman" w:eastAsia="Times New Roman" w:hAnsi="Times New Roman" w:cs="Times New Roman" w:hint="default"/>
+      </w:rPr>
+    </w:lvl>
+    <w:lvl w:ilvl="1" w:tplc="04090003" w:tentative="1">
+      <w:start w:val="1"/>
+      <w:numFmt w:val="bullet"/>
+      <w:lvlText w:val="o"/>
+      <w:lvlJc w:val="left"/>
+      <w:pPr>
+        <w:ind w:left="1440" w:hanging="360"/>
+      </w:pPr>
+      <w:rPr>
+        <w:rFonts w:ascii="Courier New" w:hAnsi="Courier New" w:cs="Courier New" w:hint="default"/>
+      </w:rPr>
+    </w:lvl>
+    <w:lvl w:ilvl="2" w:tplc="04090005" w:tentative="1">
+      <w:start w:val="1"/>
+      <w:numFmt w:val="bullet"/>
+      <w:lvlText w:val=""/>
+      <w:lvlJc w:val="left"/>
+      <w:pPr>
+        <w:ind w:left="2160" w:hanging="360"/>
+      </w:pPr>
+      <w:rPr>
+        <w:rFonts w:ascii="Wingdings" w:hAnsi="Wingdings" w:hint="default"/>
+      </w:rPr>
+    </w:lvl>
+    <w:lvl w:ilvl="3" w:tplc="04090001" w:tentative="1">
+      <w:start w:val="1"/>
+      <w:numFmt w:val="bullet"/>
+      <w:lvlText w:val=""/>
+      <w:lvlJc w:val="left"/>
+      <w:pPr>
+        <w:ind w:left="2880" w:hanging="360"/>
+      </w:pPr>
+      <w:rPr>
+        <w:rFonts w:ascii="Symbol" w:hAnsi="Symbol" w:hint="default"/>
+      </w:rPr>
+    </w:lvl>
+    <w:lvl w:ilvl="4" w:tplc="04090003" w:tentative="1">
+      <w:start w:val="1"/>
+      <w:numFmt w:val="bullet"/>
+      <w:lvlText w:val="o"/>
+      <w:lvlJc w:val="left"/>
+      <w:pPr>
+        <w:ind w:left="3600" w:hanging="360"/>
+      </w:pPr>
+      <w:rPr>
+        <w:rFonts w:ascii="Courier New" w:hAnsi="Courier New" w:cs="Courier New" w:hint="default"/>
+      </w:rPr>
+    </w:lvl>
+    <w:lvl w:ilvl="5" w:tplc="04090005" w:tentative="1">
+      <w:start w:val="1"/>
+      <w:numFmt w:val="bullet"/>
+      <w:lvlText w:val=""/>
+      <w:lvlJc w:val="left"/>
+      <w:pPr>
+        <w:ind w:left="4320" w:hanging="360"/>
+      </w:pPr>
+      <w:rPr>
+        <w:rFonts w:ascii="Wingdings" w:hAnsi="Wingdings" w:hint="default"/>
+      </w:rPr>
+    </w:lvl>
+    <w:lvl w:ilvl="6" w:tplc="04090001" w:tentative="1">
+      <w:start w:val="1"/>
+      <w:numFmt w:val="bullet"/>
+      <w:lvlText w:val=""/>
+      <w:lvlJc w:val="left"/>
+      <w:pPr>
+        <w:ind w:left="5040" w:hanging="360"/>
+      </w:pPr>
+      <w:rPr>
+        <w:rFonts w:ascii="Symbol" w:hAnsi="Symbol" w:hint="default"/>
+      </w:rPr>
+    </w:lvl>
+    <w:lvl w:ilvl="7" w:tplc="04090003" w:tentative="1">
+      <w:start w:val="1"/>
+      <w:numFmt w:val="bullet"/>
+      <w:lvlText w:val="o"/>
+      <w:lvlJc w:val="left"/>
+      <w:pPr>
+        <w:ind w:left="5760" w:hanging="360"/>
+      </w:pPr>
+      <w:rPr>
+        <w:rFonts w:ascii="Courier New" w:hAnsi="Courier New" w:cs="Courier New" w:hint="default"/>
+      </w:rPr>
+    </w:lvl>
+    <w:lvl w:ilvl="8" w:tplc="04090005" w:tentative="1">
+      <w:start w:val="1"/>
+      <w:numFmt w:val="bullet"/>
+      <w:lvlText w:val=""/>
+      <w:lvlJc w:val="left"/>
+      <w:pPr>
+        <w:ind w:left="6480" w:hanging="360"/>
+      </w:pPr>
+      <w:rPr>
+        <w:rFonts w:ascii="Wingdings" w:hAnsi="Wingdings" w:hint="default"/>
+      </w:rPr>
+    </w:lvl>
+  </w:abstractNum>
+  <w:num w:numId="1" w16cid:durableId="1577593614">
+    <w:abstractNumId w:val="0"/>
+  </w:num>
+</w:numbering>
 </file>
 
 <file path=word/styles.xml><?xml version="1.0" encoding="utf-8"?>
@@ -587,6 +1207,25 @@
     <w:semiHidden/>
     <w:unhideWhenUsed/>
   </w:style>
+  <w:style w:type="paragraph" w:styleId="ListParagraph">
+    <w:name w:val="List Paragraph"/>
+    <w:basedOn w:val="Normal"/>
+    <w:uiPriority w:val="34"/>
+    <w:qFormat/>
+    <w:rsid w:val="00497D90"/>
+    <w:pPr>
+      <w:spacing w:after="0" w:line="240" w:lineRule="auto"/>
+      <w:ind w:left="720"/>
+      <w:contextualSpacing/>
+    </w:pPr>
+    <w:rPr>
+      <w:rFonts w:ascii="Times New Roman" w:eastAsia="Times New Roman" w:hAnsi="Times New Roman" w:cs="Times New Roman"/>
+      <w:kern w:val="0"/>
+      <w:sz w:val="24"/>
+      <w:szCs w:val="24"/>
+      <w14:ligatures w14:val="none"/>
+    </w:rPr>
+  </w:style>
 </w:styles>
 </file>
 

</xml_diff>